<commit_message>
Update Caso Técnico - Data Engineer Colombia.docx
</commit_message>
<xml_diff>
--- a/Caso Técnico - Data Engineer Colombia.docx
+++ b/Caso Técnico - Data Engineer Colombia.docx
@@ -12,7 +12,6 @@
           <w:lang w:eastAsia="es-CL"/>
         </w:rPr>
       </w:pPr>
-      <w:bookmarkStart w:id="0" w:name="_GoBack"/>
       <w:r>
         <w:rPr>
           <w:rFonts w:ascii="Arial" w:eastAsia="Times New Roman" w:hAnsi="Arial" w:cs="Arial"/>
@@ -36,7 +35,6 @@
       </w:r>
       <w:proofErr w:type="spellEnd"/>
     </w:p>
-    <w:bookmarkEnd w:id="0"/>
     <w:p>
       <w:pPr>
         <w:spacing w:after="0" w:line="240" w:lineRule="auto"/>
@@ -826,67 +824,13 @@
       <w:pPr>
         <w:spacing w:after="0" w:line="240" w:lineRule="auto"/>
         <w:rPr>
-          <w:rStyle w:val="Hipervnculo"/>
-          <w:rFonts w:ascii="Arial" w:eastAsia="Times New Roman" w:hAnsi="Arial" w:cs="Arial"/>
-          <w:lang w:eastAsia="es-CL"/>
-        </w:rPr>
-      </w:pPr>
-    </w:p>
-    <w:p>
-      <w:pPr>
-        <w:shd w:val="clear" w:color="auto" w:fill="1E1E1E"/>
-        <w:spacing w:after="0" w:line="285" w:lineRule="atLeast"/>
-        <w:rPr>
-          <w:rFonts w:ascii="Consolas" w:eastAsia="Times New Roman" w:hAnsi="Consolas" w:cs="Times New Roman"/>
-          <w:color w:val="D4D4D4"/>
-          <w:sz w:val="21"/>
-          <w:szCs w:val="21"/>
-          <w:lang w:val="es-CO" w:eastAsia="es-CO"/>
-        </w:rPr>
-      </w:pPr>
-      <w:r>
-        <w:rPr>
-          <w:rFonts w:ascii="Consolas" w:eastAsia="Times New Roman" w:hAnsi="Consolas" w:cs="Times New Roman"/>
-          <w:color w:val="CE9178"/>
-          <w:sz w:val="21"/>
-          <w:szCs w:val="21"/>
-          <w:lang w:val="es-CO" w:eastAsia="es-CO"/>
-        </w:rPr>
-        <w:t xml:space="preserve">SE PIDE APLICAR TÉCNICAS DE ETL, EXPLORACIÓN, DESCUBRIMIENTO </w:t>
-      </w:r>
-    </w:p>
-    <w:p>
-      <w:pPr>
-        <w:shd w:val="clear" w:color="auto" w:fill="1E1E1E"/>
-        <w:spacing w:after="0" w:line="285" w:lineRule="atLeast"/>
-        <w:rPr>
-          <w:rFonts w:ascii="Consolas" w:eastAsia="Times New Roman" w:hAnsi="Consolas" w:cs="Times New Roman"/>
-          <w:color w:val="D4D4D4"/>
-          <w:sz w:val="21"/>
-          <w:szCs w:val="21"/>
-          <w:lang w:val="es-CO" w:eastAsia="es-CO"/>
-        </w:rPr>
-      </w:pPr>
-      <w:r>
-        <w:rPr>
-          <w:rFonts w:ascii="Consolas" w:eastAsia="Times New Roman" w:hAnsi="Consolas" w:cs="Times New Roman"/>
-          <w:color w:val="CE9178"/>
-          <w:sz w:val="21"/>
-          <w:szCs w:val="21"/>
-          <w:lang w:val="es-CO" w:eastAsia="es-CO"/>
-        </w:rPr>
-        <w:t>Y ANALÍTICA PARA EXPLICAR Y CARACTERIZAR LOS FENÓMENOS QUE EN LOS DATOS SE PUEDEN OBSERVAR</w:t>
-      </w:r>
-    </w:p>
-    <w:p>
-      <w:pPr>
-        <w:spacing w:after="0" w:line="240" w:lineRule="auto"/>
-        <w:rPr>
           <w:rFonts w:ascii="Arial" w:eastAsia="Times New Roman" w:hAnsi="Arial" w:cs="Arial"/>
           <w:color w:val="000000"/>
           <w:lang w:val="es-CO" w:eastAsia="es-CL"/>
         </w:rPr>
       </w:pPr>
+      <w:bookmarkStart w:id="0" w:name="_GoBack"/>
+      <w:bookmarkEnd w:id="0"/>
     </w:p>
     <w:p>
       <w:pPr>

</xml_diff>